<commit_message>
References added - draft completed.
</commit_message>
<xml_diff>
--- a/WriteUp.docx
+++ b/WriteUp.docx
@@ -23,10 +23,138 @@
         <w:t xml:space="preserve"> </w:t>
       </w:r>
       <w:r>
-        <w:t xml:space="preserve">neural networks. They are also suitable because they can cope with the presence of superfluous and unhelpful features, which are a concern due to the substantial number of features present (95). </w:t>
-      </w:r>
-      <w:r>
-        <w:t xml:space="preserve">There are also mechanisms such as weighting that can be used to address the class imbalance that is present in our data. These considerations led to the choice of the following 3 decision tree models: random forests, </w:t>
+        <w:t>neural networks</w:t>
+      </w:r>
+      <w:r>
+        <w:t xml:space="preserve"> </w:t>
+      </w:r>
+      <w:sdt>
+        <w:sdtPr>
+          <w:id w:val="-683049799"/>
+          <w:citation/>
+        </w:sdtPr>
+        <w:sdtContent>
+          <w:r>
+            <w:fldChar w:fldCharType="begin"/>
+          </w:r>
+          <w:r>
+            <w:instrText xml:space="preserve">CITATION Var22 \l 2057 </w:instrText>
+          </w:r>
+          <w:r>
+            <w:fldChar w:fldCharType="separate"/>
+          </w:r>
+          <w:r>
+            <w:rPr>
+              <w:noProof/>
+            </w:rPr>
+            <w:t>[1]</w:t>
+          </w:r>
+          <w:r>
+            <w:fldChar w:fldCharType="end"/>
+          </w:r>
+        </w:sdtContent>
+      </w:sdt>
+      <w:r>
+        <w:t>. They are also suitable because they can cope with the presence of superfluous and unhelpful features</w:t>
+      </w:r>
+      <w:r>
+        <w:t xml:space="preserve"> </w:t>
+      </w:r>
+      <w:sdt>
+        <w:sdtPr>
+          <w:id w:val="-840537571"/>
+          <w:citation/>
+        </w:sdtPr>
+        <w:sdtContent>
+          <w:r>
+            <w:fldChar w:fldCharType="begin"/>
+          </w:r>
+          <w:r>
+            <w:instrText xml:space="preserve">CITATION Kar12 \l 2057 </w:instrText>
+          </w:r>
+          <w:r>
+            <w:fldChar w:fldCharType="separate"/>
+          </w:r>
+          <w:r>
+            <w:rPr>
+              <w:noProof/>
+            </w:rPr>
+            <w:t>[2]</w:t>
+          </w:r>
+          <w:r>
+            <w:fldChar w:fldCharType="end"/>
+          </w:r>
+        </w:sdtContent>
+      </w:sdt>
+      <w:r>
+        <w:t xml:space="preserve">, which are a concern due to the substantial number of features present. </w:t>
+      </w:r>
+      <w:r>
+        <w:t>There are also mechanisms such as weighting that can be used to address the class imbalance that is present in our data</w:t>
+      </w:r>
+      <w:r>
+        <w:t xml:space="preserve"> </w:t>
+      </w:r>
+      <w:sdt>
+        <w:sdtPr>
+          <w:id w:val="193355108"/>
+          <w:citation/>
+        </w:sdtPr>
+        <w:sdtContent>
+          <w:r>
+            <w:fldChar w:fldCharType="begin"/>
+          </w:r>
+          <w:r>
+            <w:instrText xml:space="preserve"> CITATION Bra16 \l 2057 </w:instrText>
+          </w:r>
+          <w:r>
+            <w:fldChar w:fldCharType="separate"/>
+          </w:r>
+          <w:r>
+            <w:rPr>
+              <w:noProof/>
+            </w:rPr>
+            <w:t>[3]</w:t>
+          </w:r>
+          <w:r>
+            <w:fldChar w:fldCharType="end"/>
+          </w:r>
+        </w:sdtContent>
+      </w:sdt>
+      <w:r>
+        <w:t>. These considerations led to the choice of the following 3 decision tree models: random forests</w:t>
+      </w:r>
+      <w:r>
+        <w:t xml:space="preserve"> </w:t>
+      </w:r>
+      <w:sdt>
+        <w:sdtPr>
+          <w:id w:val="947737287"/>
+          <w:citation/>
+        </w:sdtPr>
+        <w:sdtContent>
+          <w:r>
+            <w:fldChar w:fldCharType="begin"/>
+          </w:r>
+          <w:r>
+            <w:instrText xml:space="preserve"> CITATION Bre01 \l 2057 </w:instrText>
+          </w:r>
+          <w:r>
+            <w:fldChar w:fldCharType="separate"/>
+          </w:r>
+          <w:r>
+            <w:rPr>
+              <w:noProof/>
+            </w:rPr>
+            <w:t>[4]</w:t>
+          </w:r>
+          <w:r>
+            <w:fldChar w:fldCharType="end"/>
+          </w:r>
+        </w:sdtContent>
+      </w:sdt>
+      <w:r>
+        <w:t xml:space="preserve">, </w:t>
       </w:r>
       <w:proofErr w:type="spellStart"/>
       <w:r>
@@ -34,7 +162,103 @@
       </w:r>
       <w:proofErr w:type="spellEnd"/>
       <w:r>
-        <w:t xml:space="preserve"> and AdaBoost. These are all decision tree ensemble models that should lead to more robust outcomes.</w:t>
+        <w:t xml:space="preserve"> </w:t>
+      </w:r>
+      <w:sdt>
+        <w:sdtPr>
+          <w:id w:val="117885231"/>
+          <w:citation/>
+        </w:sdtPr>
+        <w:sdtContent>
+          <w:r>
+            <w:fldChar w:fldCharType="begin"/>
+          </w:r>
+          <w:r>
+            <w:instrText xml:space="preserve"> CITATION Che16 \l 2057 </w:instrText>
+          </w:r>
+          <w:r>
+            <w:fldChar w:fldCharType="separate"/>
+          </w:r>
+          <w:r>
+            <w:rPr>
+              <w:noProof/>
+            </w:rPr>
+            <w:t>[5]</w:t>
+          </w:r>
+          <w:r>
+            <w:fldChar w:fldCharType="end"/>
+          </w:r>
+        </w:sdtContent>
+      </w:sdt>
+      <w:r>
+        <w:t xml:space="preserve"> </w:t>
+      </w:r>
+      <w:r>
+        <w:t>and AdaBoost</w:t>
+      </w:r>
+      <w:r>
+        <w:t xml:space="preserve"> </w:t>
+      </w:r>
+      <w:sdt>
+        <w:sdtPr>
+          <w:id w:val="463160637"/>
+          <w:citation/>
+        </w:sdtPr>
+        <w:sdtContent>
+          <w:r>
+            <w:fldChar w:fldCharType="begin"/>
+          </w:r>
+          <w:r>
+            <w:instrText xml:space="preserve"> CITATION Fre97 \l 2057 </w:instrText>
+          </w:r>
+          <w:r>
+            <w:fldChar w:fldCharType="separate"/>
+          </w:r>
+          <w:r>
+            <w:rPr>
+              <w:noProof/>
+            </w:rPr>
+            <w:t>[6]</w:t>
+          </w:r>
+          <w:r>
+            <w:fldChar w:fldCharType="end"/>
+          </w:r>
+        </w:sdtContent>
+      </w:sdt>
+      <w:r>
+        <w:t>. These are all decision tree ensemble models that should lead to more robust outcomes</w:t>
+      </w:r>
+      <w:r>
+        <w:t xml:space="preserve"> </w:t>
+      </w:r>
+      <w:sdt>
+        <w:sdtPr>
+          <w:id w:val="1388381211"/>
+          <w:citation/>
+        </w:sdtPr>
+        <w:sdtContent>
+          <w:r>
+            <w:fldChar w:fldCharType="begin"/>
+          </w:r>
+          <w:r>
+            <w:instrText xml:space="preserve"> CITATION Bre96 \l 2057 </w:instrText>
+          </w:r>
+          <w:r>
+            <w:fldChar w:fldCharType="separate"/>
+          </w:r>
+          <w:r>
+            <w:rPr>
+              <w:noProof/>
+            </w:rPr>
+            <w:t>[7]</w:t>
+          </w:r>
+          <w:r>
+            <w:fldChar w:fldCharType="end"/>
+          </w:r>
+        </w:sdtContent>
+      </w:sdt>
+      <w:r>
+        <w:t>.</w:t>
       </w:r>
     </w:p>
     <w:p/>
@@ -3729,6 +3953,7 @@
           <w:lang w:eastAsia="en-GB"/>
           <w14:ligatures w14:val="none"/>
         </w:rPr>
+        <w:lastRenderedPageBreak/>
         <w:t># assumes balanced data input</w:t>
       </w:r>
     </w:p>
@@ -3757,7 +3982,6 @@
           <w:lang w:eastAsia="en-GB"/>
           <w14:ligatures w14:val="none"/>
         </w:rPr>
-        <w:lastRenderedPageBreak/>
         <w:t>fit_ranger_on_balanced</w:t>
       </w:r>
       <w:proofErr w:type="spellEnd"/>
@@ -8408,6 +8632,7 @@
     <w:p/>
     <w:p>
       <w:r>
+        <w:lastRenderedPageBreak/>
         <w:t>AdaBoost operates by fitting successive decision trees that focus on the previous misclassified or hard-to-classify examples.</w:t>
       </w:r>
     </w:p>
@@ -11710,7 +11935,6 @@
     </w:p>
     <w:p>
       <w:r>
-        <w:lastRenderedPageBreak/>
         <w:drawing>
           <wp:inline distT="0" distB="0" distL="0" distR="0" wp14:anchorId="14447761" wp14:editId="4A5C7377">
             <wp:extent cx="5731510" cy="3539490"/>
@@ -11724,55 +11948,6 @@
                 <pic:pic xmlns:pic="http://schemas.openxmlformats.org/drawingml/2006/picture">
                   <pic:nvPicPr>
                     <pic:cNvPr id="1527439246" name="Picture 1" descr="A graph of a number and a line&#10;&#10;Description automatically generated"/>
-                    <pic:cNvPicPr/>
-                  </pic:nvPicPr>
-                  <pic:blipFill>
-                    <a:blip r:embed="rId5"/>
-                    <a:stretch>
-                      <a:fillRect/>
-                    </a:stretch>
-                  </pic:blipFill>
-                  <pic:spPr>
-                    <a:xfrm>
-                      <a:off x="0" y="0"/>
-                      <a:ext cx="5731510" cy="3539490"/>
-                    </a:xfrm>
-                    <a:prstGeom prst="rect">
-                      <a:avLst/>
-                    </a:prstGeom>
-                  </pic:spPr>
-                </pic:pic>
-              </a:graphicData>
-            </a:graphic>
-          </wp:inline>
-        </w:drawing>
-      </w:r>
-    </w:p>
-    <w:p/>
-    <w:p>
-      <w:pPr>
-        <w:pBdr>
-          <w:bottom w:val="single" w:sz="6" w:space="1" w:color="auto"/>
-        </w:pBdr>
-        <w:rPr>
-          <w:noProof/>
-        </w:rPr>
-      </w:pPr>
-      <w:r>
-        <w:lastRenderedPageBreak/>
-        <w:drawing>
-          <wp:inline distT="0" distB="0" distL="0" distR="0" wp14:anchorId="3E04BA0A" wp14:editId="08E9D9B0">
-            <wp:extent cx="5731510" cy="3539490"/>
-            <wp:effectExtent l="0" t="0" r="0" b="3810"/>
-            <wp:docPr id="1270179446" name="Picture 1" descr="A graph of a graph&#10;&#10;Description automatically generated"/>
-            <wp:cNvGraphicFramePr>
-              <a:graphicFrameLocks xmlns:a="http://schemas.openxmlformats.org/drawingml/2006/main" noChangeAspect="1"/>
-            </wp:cNvGraphicFramePr>
-            <a:graphic xmlns:a="http://schemas.openxmlformats.org/drawingml/2006/main">
-              <a:graphicData uri="http://schemas.openxmlformats.org/drawingml/2006/picture">
-                <pic:pic xmlns:pic="http://schemas.openxmlformats.org/drawingml/2006/picture">
-                  <pic:nvPicPr>
-                    <pic:cNvPr id="1270179446" name="Picture 1" descr="A graph of a graph&#10;&#10;Description automatically generated"/>
                     <pic:cNvPicPr/>
                   </pic:nvPicPr>
                   <pic:blipFill>
@@ -11796,18 +11971,24 @@
           </wp:inline>
         </w:drawing>
       </w:r>
-      <w:r>
+    </w:p>
+    <w:p/>
+    <w:p>
+      <w:pPr>
+        <w:pBdr>
+          <w:bottom w:val="single" w:sz="6" w:space="1" w:color="auto"/>
+        </w:pBdr>
         <w:rPr>
           <w:noProof/>
         </w:rPr>
-        <w:t xml:space="preserve"> </w:t>
-      </w:r>
-      <w:r>
+      </w:pPr>
+      <w:r>
+        <w:lastRenderedPageBreak/>
         <w:drawing>
-          <wp:inline distT="0" distB="0" distL="0" distR="0" wp14:anchorId="6FE44CD6" wp14:editId="3BDE4F3E">
+          <wp:inline distT="0" distB="0" distL="0" distR="0" wp14:anchorId="3E04BA0A" wp14:editId="08E9D9B0">
             <wp:extent cx="5731510" cy="3539490"/>
             <wp:effectExtent l="0" t="0" r="0" b="3810"/>
-            <wp:docPr id="19602123" name="Picture 1" descr="A graph showing the growth of a forest&#10;&#10;Description automatically generated"/>
+            <wp:docPr id="1270179446" name="Picture 1" descr="A graph of a graph&#10;&#10;Description automatically generated"/>
             <wp:cNvGraphicFramePr>
               <a:graphicFrameLocks xmlns:a="http://schemas.openxmlformats.org/drawingml/2006/main" noChangeAspect="1"/>
             </wp:cNvGraphicFramePr>
@@ -11815,7 +11996,7 @@
               <a:graphicData uri="http://schemas.openxmlformats.org/drawingml/2006/picture">
                 <pic:pic xmlns:pic="http://schemas.openxmlformats.org/drawingml/2006/picture">
                   <pic:nvPicPr>
-                    <pic:cNvPr id="19602123" name="Picture 1" descr="A graph showing the growth of a forest&#10;&#10;Description automatically generated"/>
+                    <pic:cNvPr id="1270179446" name="Picture 1" descr="A graph of a graph&#10;&#10;Description automatically generated"/>
                     <pic:cNvPicPr/>
                   </pic:nvPicPr>
                   <pic:blipFill>
@@ -11840,12 +12021,17 @@
         </w:drawing>
       </w:r>
       <w:r>
-        <w:lastRenderedPageBreak/>
+        <w:rPr>
+          <w:noProof/>
+        </w:rPr>
+        <w:t xml:space="preserve"> </w:t>
+      </w:r>
+      <w:r>
         <w:drawing>
-          <wp:inline distT="0" distB="0" distL="0" distR="0" wp14:anchorId="5204D56E" wp14:editId="4FB9077C">
+          <wp:inline distT="0" distB="0" distL="0" distR="0" wp14:anchorId="6FE44CD6" wp14:editId="3BDE4F3E">
             <wp:extent cx="5731510" cy="3539490"/>
             <wp:effectExtent l="0" t="0" r="0" b="3810"/>
-            <wp:docPr id="954672309" name="Picture 1" descr="A graph of a graph&#10;&#10;Description automatically generated"/>
+            <wp:docPr id="19602123" name="Picture 1" descr="A graph showing the growth of a forest&#10;&#10;Description automatically generated"/>
             <wp:cNvGraphicFramePr>
               <a:graphicFrameLocks xmlns:a="http://schemas.openxmlformats.org/drawingml/2006/main" noChangeAspect="1"/>
             </wp:cNvGraphicFramePr>
@@ -11853,7 +12039,7 @@
               <a:graphicData uri="http://schemas.openxmlformats.org/drawingml/2006/picture">
                 <pic:pic xmlns:pic="http://schemas.openxmlformats.org/drawingml/2006/picture">
                   <pic:nvPicPr>
-                    <pic:cNvPr id="954672309" name="Picture 1" descr="A graph of a graph&#10;&#10;Description automatically generated"/>
+                    <pic:cNvPr id="19602123" name="Picture 1" descr="A graph showing the growth of a forest&#10;&#10;Description automatically generated"/>
                     <pic:cNvPicPr/>
                   </pic:nvPicPr>
                   <pic:blipFill>
@@ -11877,6 +12063,44 @@
           </wp:inline>
         </w:drawing>
       </w:r>
+      <w:r>
+        <w:lastRenderedPageBreak/>
+        <w:drawing>
+          <wp:inline distT="0" distB="0" distL="0" distR="0" wp14:anchorId="5204D56E" wp14:editId="4FB9077C">
+            <wp:extent cx="5731510" cy="3539490"/>
+            <wp:effectExtent l="0" t="0" r="0" b="3810"/>
+            <wp:docPr id="954672309" name="Picture 1" descr="A graph of a graph&#10;&#10;Description automatically generated"/>
+            <wp:cNvGraphicFramePr>
+              <a:graphicFrameLocks xmlns:a="http://schemas.openxmlformats.org/drawingml/2006/main" noChangeAspect="1"/>
+            </wp:cNvGraphicFramePr>
+            <a:graphic xmlns:a="http://schemas.openxmlformats.org/drawingml/2006/main">
+              <a:graphicData uri="http://schemas.openxmlformats.org/drawingml/2006/picture">
+                <pic:pic xmlns:pic="http://schemas.openxmlformats.org/drawingml/2006/picture">
+                  <pic:nvPicPr>
+                    <pic:cNvPr id="954672309" name="Picture 1" descr="A graph of a graph&#10;&#10;Description automatically generated"/>
+                    <pic:cNvPicPr/>
+                  </pic:nvPicPr>
+                  <pic:blipFill>
+                    <a:blip r:embed="rId9"/>
+                    <a:stretch>
+                      <a:fillRect/>
+                    </a:stretch>
+                  </pic:blipFill>
+                  <pic:spPr>
+                    <a:xfrm>
+                      <a:off x="0" y="0"/>
+                      <a:ext cx="5731510" cy="3539490"/>
+                    </a:xfrm>
+                    <a:prstGeom prst="rect">
+                      <a:avLst/>
+                    </a:prstGeom>
+                  </pic:spPr>
+                </pic:pic>
+              </a:graphicData>
+            </a:graphic>
+          </wp:inline>
+        </w:drawing>
+      </w:r>
     </w:p>
     <w:p>
       <w:pPr>
@@ -11907,7 +12131,7 @@
                     <pic:cNvPicPr/>
                   </pic:nvPicPr>
                   <pic:blipFill>
-                    <a:blip r:embed="rId9"/>
+                    <a:blip r:embed="rId10"/>
                     <a:stretch>
                       <a:fillRect/>
                     </a:stretch>
@@ -11957,7 +12181,7 @@
                     <pic:cNvPicPr/>
                   </pic:nvPicPr>
                   <pic:blipFill>
-                    <a:blip r:embed="rId10"/>
+                    <a:blip r:embed="rId11"/>
                     <a:stretch>
                       <a:fillRect/>
                     </a:stretch>
@@ -12008,7 +12232,7 @@
                     <pic:cNvPicPr/>
                   </pic:nvPicPr>
                   <pic:blipFill>
-                    <a:blip r:embed="rId11"/>
+                    <a:blip r:embed="rId12"/>
                     <a:stretch>
                       <a:fillRect/>
                     </a:stretch>
@@ -12054,7 +12278,7 @@
                     <pic:cNvPicPr/>
                   </pic:nvPicPr>
                   <pic:blipFill>
-                    <a:blip r:embed="rId12"/>
+                    <a:blip r:embed="rId13"/>
                     <a:stretch>
                       <a:fillRect/>
                     </a:stretch>
@@ -12101,46 +12325,6 @@
                 <pic:pic xmlns:pic="http://schemas.openxmlformats.org/drawingml/2006/picture">
                   <pic:nvPicPr>
                     <pic:cNvPr id="660723833" name="Picture 1" descr="A graph of a curve&#10;&#10;Description automatically generated"/>
-                    <pic:cNvPicPr/>
-                  </pic:nvPicPr>
-                  <pic:blipFill>
-                    <a:blip r:embed="rId13"/>
-                    <a:stretch>
-                      <a:fillRect/>
-                    </a:stretch>
-                  </pic:blipFill>
-                  <pic:spPr>
-                    <a:xfrm>
-                      <a:off x="0" y="0"/>
-                      <a:ext cx="5731510" cy="3539490"/>
-                    </a:xfrm>
-                    <a:prstGeom prst="rect">
-                      <a:avLst/>
-                    </a:prstGeom>
-                  </pic:spPr>
-                </pic:pic>
-              </a:graphicData>
-            </a:graphic>
-          </wp:inline>
-        </w:drawing>
-      </w:r>
-    </w:p>
-    <w:p>
-      <w:r>
-        <w:lastRenderedPageBreak/>
-        <w:drawing>
-          <wp:inline distT="0" distB="0" distL="0" distR="0" wp14:anchorId="65A8D83A" wp14:editId="1238619F">
-            <wp:extent cx="5731510" cy="3539490"/>
-            <wp:effectExtent l="0" t="0" r="0" b="3810"/>
-            <wp:docPr id="1524462651" name="Picture 1" descr="A graph of a number of data&#10;&#10;Description automatically generated with medium confidence"/>
-            <wp:cNvGraphicFramePr>
-              <a:graphicFrameLocks xmlns:a="http://schemas.openxmlformats.org/drawingml/2006/main" noChangeAspect="1"/>
-            </wp:cNvGraphicFramePr>
-            <a:graphic xmlns:a="http://schemas.openxmlformats.org/drawingml/2006/main">
-              <a:graphicData uri="http://schemas.openxmlformats.org/drawingml/2006/picture">
-                <pic:pic xmlns:pic="http://schemas.openxmlformats.org/drawingml/2006/picture">
-                  <pic:nvPicPr>
-                    <pic:cNvPr id="1524462651" name="Picture 1" descr="A graph of a number of data&#10;&#10;Description automatically generated with medium confidence"/>
                     <pic:cNvPicPr/>
                   </pic:nvPicPr>
                   <pic:blipFill>
@@ -12166,21 +12350,13 @@
       </w:r>
     </w:p>
     <w:p>
-      <w:pPr>
-        <w:pBdr>
-          <w:bottom w:val="single" w:sz="6" w:space="1" w:color="auto"/>
-        </w:pBdr>
-        <w:rPr>
-          <w:noProof/>
-        </w:rPr>
-      </w:pPr>
       <w:r>
         <w:lastRenderedPageBreak/>
         <w:drawing>
-          <wp:inline distT="0" distB="0" distL="0" distR="0" wp14:anchorId="32A1E88B" wp14:editId="06AF56C0">
+          <wp:inline distT="0" distB="0" distL="0" distR="0" wp14:anchorId="65A8D83A" wp14:editId="1238619F">
             <wp:extent cx="5731510" cy="3539490"/>
             <wp:effectExtent l="0" t="0" r="0" b="3810"/>
-            <wp:docPr id="648044055" name="Picture 1" descr="A graph showing the number of data&#10;&#10;Description automatically generated with medium confidence"/>
+            <wp:docPr id="1524462651" name="Picture 1" descr="A graph of a number of data&#10;&#10;Description automatically generated with medium confidence"/>
             <wp:cNvGraphicFramePr>
               <a:graphicFrameLocks xmlns:a="http://schemas.openxmlformats.org/drawingml/2006/main" noChangeAspect="1"/>
             </wp:cNvGraphicFramePr>
@@ -12188,7 +12364,7 @@
               <a:graphicData uri="http://schemas.openxmlformats.org/drawingml/2006/picture">
                 <pic:pic xmlns:pic="http://schemas.openxmlformats.org/drawingml/2006/picture">
                   <pic:nvPicPr>
-                    <pic:cNvPr id="648044055" name="Picture 1" descr="A graph showing the number of data&#10;&#10;Description automatically generated with medium confidence"/>
+                    <pic:cNvPr id="1524462651" name="Picture 1" descr="A graph of a number of data&#10;&#10;Description automatically generated with medium confidence"/>
                     <pic:cNvPicPr/>
                   </pic:nvPicPr>
                   <pic:blipFill>
@@ -12212,18 +12388,23 @@
           </wp:inline>
         </w:drawing>
       </w:r>
-      <w:r>
+    </w:p>
+    <w:p>
+      <w:pPr>
+        <w:pBdr>
+          <w:bottom w:val="single" w:sz="6" w:space="1" w:color="auto"/>
+        </w:pBdr>
         <w:rPr>
           <w:noProof/>
         </w:rPr>
-        <w:t xml:space="preserve"> </w:t>
-      </w:r>
-      <w:r>
+      </w:pPr>
+      <w:r>
+        <w:lastRenderedPageBreak/>
         <w:drawing>
-          <wp:inline distT="0" distB="0" distL="0" distR="0" wp14:anchorId="2B122F70" wp14:editId="4173574B">
+          <wp:inline distT="0" distB="0" distL="0" distR="0" wp14:anchorId="32A1E88B" wp14:editId="06AF56C0">
             <wp:extent cx="5731510" cy="3539490"/>
             <wp:effectExtent l="0" t="0" r="0" b="3810"/>
-            <wp:docPr id="1161465028" name="Picture 1" descr="A graph of a curve&#10;&#10;Description automatically generated"/>
+            <wp:docPr id="648044055" name="Picture 1" descr="A graph showing the number of data&#10;&#10;Description automatically generated with medium confidence"/>
             <wp:cNvGraphicFramePr>
               <a:graphicFrameLocks xmlns:a="http://schemas.openxmlformats.org/drawingml/2006/main" noChangeAspect="1"/>
             </wp:cNvGraphicFramePr>
@@ -12231,7 +12412,7 @@
               <a:graphicData uri="http://schemas.openxmlformats.org/drawingml/2006/picture">
                 <pic:pic xmlns:pic="http://schemas.openxmlformats.org/drawingml/2006/picture">
                   <pic:nvPicPr>
-                    <pic:cNvPr id="1161465028" name="Picture 1" descr="A graph of a curve&#10;&#10;Description automatically generated"/>
+                    <pic:cNvPr id="648044055" name="Picture 1" descr="A graph showing the number of data&#10;&#10;Description automatically generated with medium confidence"/>
                     <pic:cNvPicPr/>
                   </pic:nvPicPr>
                   <pic:blipFill>
@@ -12255,6 +12436,49 @@
           </wp:inline>
         </w:drawing>
       </w:r>
+      <w:r>
+        <w:rPr>
+          <w:noProof/>
+        </w:rPr>
+        <w:t xml:space="preserve"> </w:t>
+      </w:r>
+      <w:r>
+        <w:drawing>
+          <wp:inline distT="0" distB="0" distL="0" distR="0" wp14:anchorId="2B122F70" wp14:editId="4173574B">
+            <wp:extent cx="5731510" cy="3539490"/>
+            <wp:effectExtent l="0" t="0" r="0" b="3810"/>
+            <wp:docPr id="1161465028" name="Picture 1" descr="A graph of a curve&#10;&#10;Description automatically generated"/>
+            <wp:cNvGraphicFramePr>
+              <a:graphicFrameLocks xmlns:a="http://schemas.openxmlformats.org/drawingml/2006/main" noChangeAspect="1"/>
+            </wp:cNvGraphicFramePr>
+            <a:graphic xmlns:a="http://schemas.openxmlformats.org/drawingml/2006/main">
+              <a:graphicData uri="http://schemas.openxmlformats.org/drawingml/2006/picture">
+                <pic:pic xmlns:pic="http://schemas.openxmlformats.org/drawingml/2006/picture">
+                  <pic:nvPicPr>
+                    <pic:cNvPr id="1161465028" name="Picture 1" descr="A graph of a curve&#10;&#10;Description automatically generated"/>
+                    <pic:cNvPicPr/>
+                  </pic:nvPicPr>
+                  <pic:blipFill>
+                    <a:blip r:embed="rId17"/>
+                    <a:stretch>
+                      <a:fillRect/>
+                    </a:stretch>
+                  </pic:blipFill>
+                  <pic:spPr>
+                    <a:xfrm>
+                      <a:off x="0" y="0"/>
+                      <a:ext cx="5731510" cy="3539490"/>
+                    </a:xfrm>
+                    <a:prstGeom prst="rect">
+                      <a:avLst/>
+                    </a:prstGeom>
+                  </pic:spPr>
+                </pic:pic>
+              </a:graphicData>
+            </a:graphic>
+          </wp:inline>
+        </w:drawing>
+      </w:r>
     </w:p>
     <w:p>
       <w:pPr>
@@ -12286,7 +12510,7 @@
                     <pic:cNvPicPr/>
                   </pic:nvPicPr>
                   <pic:blipFill>
-                    <a:blip r:embed="rId17"/>
+                    <a:blip r:embed="rId18"/>
                     <a:stretch>
                       <a:fillRect/>
                     </a:stretch>
@@ -12332,7 +12556,7 @@
                     <pic:cNvPicPr/>
                   </pic:nvPicPr>
                   <pic:blipFill>
-                    <a:blip r:embed="rId18"/>
+                    <a:blip r:embed="rId19"/>
                     <a:stretch>
                       <a:fillRect/>
                     </a:stretch>
@@ -12378,7 +12602,7 @@
                     <pic:cNvPicPr/>
                   </pic:nvPicPr>
                   <pic:blipFill>
-                    <a:blip r:embed="rId19"/>
+                    <a:blip r:embed="rId20"/>
                     <a:stretch>
                       <a:fillRect/>
                     </a:stretch>
@@ -12424,7 +12648,7 @@
                     <pic:cNvPicPr/>
                   </pic:nvPicPr>
                   <pic:blipFill>
-                    <a:blip r:embed="rId20"/>
+                    <a:blip r:embed="rId21"/>
                     <a:stretch>
                       <a:fillRect/>
                     </a:stretch>
@@ -12474,49 +12698,6 @@
                 <pic:pic xmlns:pic="http://schemas.openxmlformats.org/drawingml/2006/picture">
                   <pic:nvPicPr>
                     <pic:cNvPr id="935346574" name="Picture 1" descr="A graph showing the growth of a number&#10;&#10;Description automatically generated"/>
-                    <pic:cNvPicPr/>
-                  </pic:nvPicPr>
-                  <pic:blipFill>
-                    <a:blip r:embed="rId21"/>
-                    <a:stretch>
-                      <a:fillRect/>
-                    </a:stretch>
-                  </pic:blipFill>
-                  <pic:spPr>
-                    <a:xfrm>
-                      <a:off x="0" y="0"/>
-                      <a:ext cx="5731510" cy="3539490"/>
-                    </a:xfrm>
-                    <a:prstGeom prst="rect">
-                      <a:avLst/>
-                    </a:prstGeom>
-                  </pic:spPr>
-                </pic:pic>
-              </a:graphicData>
-            </a:graphic>
-          </wp:inline>
-        </w:drawing>
-      </w:r>
-      <w:r>
-        <w:rPr>
-          <w:noProof/>
-        </w:rPr>
-        <w:t xml:space="preserve"> </w:t>
-      </w:r>
-      <w:r>
-        <w:drawing>
-          <wp:inline distT="0" distB="0" distL="0" distR="0" wp14:anchorId="260B1607" wp14:editId="72F085FC">
-            <wp:extent cx="5731510" cy="3539490"/>
-            <wp:effectExtent l="0" t="0" r="0" b="3810"/>
-            <wp:docPr id="322072417" name="Picture 1" descr="A graph showing the growth of a stock market&#10;&#10;Description automatically generated"/>
-            <wp:cNvGraphicFramePr>
-              <a:graphicFrameLocks xmlns:a="http://schemas.openxmlformats.org/drawingml/2006/main" noChangeAspect="1"/>
-            </wp:cNvGraphicFramePr>
-            <a:graphic xmlns:a="http://schemas.openxmlformats.org/drawingml/2006/main">
-              <a:graphicData uri="http://schemas.openxmlformats.org/drawingml/2006/picture">
-                <pic:pic xmlns:pic="http://schemas.openxmlformats.org/drawingml/2006/picture">
-                  <pic:nvPicPr>
-                    <pic:cNvPr id="322072417" name="Picture 1" descr="A graph showing the growth of a stock market&#10;&#10;Description automatically generated"/>
                     <pic:cNvPicPr/>
                   </pic:nvPicPr>
                   <pic:blipFill>
@@ -12547,15 +12728,11 @@
         <w:t xml:space="preserve"> </w:t>
       </w:r>
       <w:r>
-        <w:rPr>
-          <w:noProof/>
-        </w:rPr>
-        <w:lastRenderedPageBreak/>
         <w:drawing>
-          <wp:inline distT="0" distB="0" distL="0" distR="0" wp14:anchorId="34597333" wp14:editId="505E5BD4">
+          <wp:inline distT="0" distB="0" distL="0" distR="0" wp14:anchorId="260B1607" wp14:editId="72F085FC">
             <wp:extent cx="5731510" cy="3539490"/>
             <wp:effectExtent l="0" t="0" r="0" b="3810"/>
-            <wp:docPr id="541441205" name="Picture 1" descr="A graph showing the growth of a stock market&#10;&#10;Description automatically generated"/>
+            <wp:docPr id="322072417" name="Picture 1" descr="A graph showing the growth of a stock market&#10;&#10;Description automatically generated"/>
             <wp:cNvGraphicFramePr>
               <a:graphicFrameLocks xmlns:a="http://schemas.openxmlformats.org/drawingml/2006/main" noChangeAspect="1"/>
             </wp:cNvGraphicFramePr>
@@ -12563,7 +12740,7 @@
               <a:graphicData uri="http://schemas.openxmlformats.org/drawingml/2006/picture">
                 <pic:pic xmlns:pic="http://schemas.openxmlformats.org/drawingml/2006/picture">
                   <pic:nvPicPr>
-                    <pic:cNvPr id="541441205" name="Picture 1" descr="A graph showing the growth of a stock market&#10;&#10;Description automatically generated"/>
+                    <pic:cNvPr id="322072417" name="Picture 1" descr="A graph showing the growth of a stock market&#10;&#10;Description automatically generated"/>
                     <pic:cNvPicPr/>
                   </pic:nvPicPr>
                   <pic:blipFill>
@@ -12597,11 +12774,12 @@
         <w:rPr>
           <w:noProof/>
         </w:rPr>
+        <w:lastRenderedPageBreak/>
         <w:drawing>
-          <wp:inline distT="0" distB="0" distL="0" distR="0" wp14:anchorId="5F1C4741" wp14:editId="46D64038">
+          <wp:inline distT="0" distB="0" distL="0" distR="0" wp14:anchorId="34597333" wp14:editId="505E5BD4">
             <wp:extent cx="5731510" cy="3539490"/>
             <wp:effectExtent l="0" t="0" r="0" b="3810"/>
-            <wp:docPr id="553282178" name="Picture 1" descr="A graph showing a line&#10;&#10;Description automatically generated"/>
+            <wp:docPr id="541441205" name="Picture 1" descr="A graph showing the growth of a stock market&#10;&#10;Description automatically generated"/>
             <wp:cNvGraphicFramePr>
               <a:graphicFrameLocks xmlns:a="http://schemas.openxmlformats.org/drawingml/2006/main" noChangeAspect="1"/>
             </wp:cNvGraphicFramePr>
@@ -12609,7 +12787,7 @@
               <a:graphicData uri="http://schemas.openxmlformats.org/drawingml/2006/picture">
                 <pic:pic xmlns:pic="http://schemas.openxmlformats.org/drawingml/2006/picture">
                   <pic:nvPicPr>
-                    <pic:cNvPr id="553282178" name="Picture 1" descr="A graph showing a line&#10;&#10;Description automatically generated"/>
+                    <pic:cNvPr id="541441205" name="Picture 1" descr="A graph showing the growth of a stock market&#10;&#10;Description automatically generated"/>
                     <pic:cNvPicPr/>
                   </pic:nvPicPr>
                   <pic:blipFill>
@@ -12644,6 +12822,52 @@
           <w:noProof/>
         </w:rPr>
         <w:drawing>
+          <wp:inline distT="0" distB="0" distL="0" distR="0" wp14:anchorId="5F1C4741" wp14:editId="46D64038">
+            <wp:extent cx="5731510" cy="3539490"/>
+            <wp:effectExtent l="0" t="0" r="0" b="3810"/>
+            <wp:docPr id="553282178" name="Picture 1" descr="A graph showing a line&#10;&#10;Description automatically generated"/>
+            <wp:cNvGraphicFramePr>
+              <a:graphicFrameLocks xmlns:a="http://schemas.openxmlformats.org/drawingml/2006/main" noChangeAspect="1"/>
+            </wp:cNvGraphicFramePr>
+            <a:graphic xmlns:a="http://schemas.openxmlformats.org/drawingml/2006/main">
+              <a:graphicData uri="http://schemas.openxmlformats.org/drawingml/2006/picture">
+                <pic:pic xmlns:pic="http://schemas.openxmlformats.org/drawingml/2006/picture">
+                  <pic:nvPicPr>
+                    <pic:cNvPr id="553282178" name="Picture 1" descr="A graph showing a line&#10;&#10;Description automatically generated"/>
+                    <pic:cNvPicPr/>
+                  </pic:nvPicPr>
+                  <pic:blipFill>
+                    <a:blip r:embed="rId25"/>
+                    <a:stretch>
+                      <a:fillRect/>
+                    </a:stretch>
+                  </pic:blipFill>
+                  <pic:spPr>
+                    <a:xfrm>
+                      <a:off x="0" y="0"/>
+                      <a:ext cx="5731510" cy="3539490"/>
+                    </a:xfrm>
+                    <a:prstGeom prst="rect">
+                      <a:avLst/>
+                    </a:prstGeom>
+                  </pic:spPr>
+                </pic:pic>
+              </a:graphicData>
+            </a:graphic>
+          </wp:inline>
+        </w:drawing>
+      </w:r>
+      <w:r>
+        <w:rPr>
+          <w:noProof/>
+        </w:rPr>
+        <w:t xml:space="preserve"> </w:t>
+      </w:r>
+      <w:r>
+        <w:rPr>
+          <w:noProof/>
+        </w:rPr>
+        <w:drawing>
           <wp:inline distT="0" distB="0" distL="0" distR="0" wp14:anchorId="03AECB39" wp14:editId="63B70D84">
             <wp:extent cx="3873500" cy="1727200"/>
             <wp:effectExtent l="0" t="0" r="0" b="0"/>
@@ -12659,7 +12883,7 @@
                     <pic:cNvPicPr/>
                   </pic:nvPicPr>
                   <pic:blipFill>
-                    <a:blip r:embed="rId25"/>
+                    <a:blip r:embed="rId26"/>
                     <a:stretch>
                       <a:fillRect/>
                     </a:stretch>
@@ -12706,7 +12930,7 @@
                     <pic:cNvPicPr/>
                   </pic:nvPicPr>
                   <pic:blipFill>
-                    <a:blip r:embed="rId26"/>
+                    <a:blip r:embed="rId27"/>
                     <a:stretch>
                       <a:fillRect/>
                     </a:stretch>
@@ -12752,7 +12976,7 @@
                     <pic:cNvPicPr/>
                   </pic:nvPicPr>
                   <pic:blipFill>
-                    <a:blip r:embed="rId27"/>
+                    <a:blip r:embed="rId28"/>
                     <a:stretch>
                       <a:fillRect/>
                     </a:stretch>
@@ -12798,7 +13022,7 @@
                     <pic:cNvPicPr/>
                   </pic:nvPicPr>
                   <pic:blipFill>
-                    <a:blip r:embed="rId28"/>
+                    <a:blip r:embed="rId29"/>
                     <a:stretch>
                       <a:fillRect/>
                     </a:stretch>
@@ -12967,6 +13191,507 @@
       <w:bookmarkEnd w:id="0"/>
       <w:bookmarkEnd w:id="1"/>
     </w:p>
+    <w:p/>
+    <w:p/>
+    <w:p/>
+    <w:p/>
+    <w:p/>
+    <w:sdt>
+      <w:sdtPr>
+        <w:id w:val="-1278875838"/>
+        <w:docPartObj>
+          <w:docPartGallery w:val="Bibliographies"/>
+          <w:docPartUnique/>
+        </w:docPartObj>
+      </w:sdtPr>
+      <w:sdtEndPr>
+        <w:rPr>
+          <w:rFonts w:asciiTheme="minorHAnsi" w:eastAsiaTheme="minorHAnsi" w:hAnsiTheme="minorHAnsi" w:cstheme="minorBidi"/>
+          <w:color w:val="auto"/>
+          <w:sz w:val="24"/>
+          <w:szCs w:val="24"/>
+        </w:rPr>
+      </w:sdtEndPr>
+      <w:sdtContent>
+        <w:p>
+          <w:pPr>
+            <w:pStyle w:val="Heading1"/>
+          </w:pPr>
+          <w:r>
+            <w:t>Bibliography</w:t>
+          </w:r>
+        </w:p>
+        <w:sdt>
+          <w:sdtPr>
+            <w:id w:val="111145805"/>
+            <w:bibliography/>
+          </w:sdtPr>
+          <w:sdtContent>
+            <w:p>
+              <w:pPr>
+                <w:rPr>
+                  <w:noProof/>
+                </w:rPr>
+              </w:pPr>
+              <w:r>
+                <w:fldChar w:fldCharType="begin"/>
+              </w:r>
+              <w:r>
+                <w:instrText xml:space="preserve"> BIBLIOGRAPHY </w:instrText>
+              </w:r>
+              <w:r>
+                <w:fldChar w:fldCharType="separate"/>
+              </w:r>
+            </w:p>
+            <w:tbl>
+              <w:tblPr>
+                <w:tblW w:w="5000" w:type="pct"/>
+                <w:tblCellSpacing w:w="15" w:type="dxa"/>
+                <w:tblCellMar>
+                  <w:top w:w="15" w:type="dxa"/>
+                  <w:left w:w="15" w:type="dxa"/>
+                  <w:bottom w:w="15" w:type="dxa"/>
+                  <w:right w:w="15" w:type="dxa"/>
+                </w:tblCellMar>
+                <w:tblLook w:val="04A0" w:firstRow="1" w:lastRow="0" w:firstColumn="1" w:lastColumn="0" w:noHBand="0" w:noVBand="1"/>
+              </w:tblPr>
+              <w:tblGrid>
+                <w:gridCol w:w="345"/>
+                <w:gridCol w:w="8681"/>
+              </w:tblGrid>
+              <w:tr>
+                <w:trPr>
+                  <w:divId w:val="1842697982"/>
+                  <w:tblCellSpacing w:w="15" w:type="dxa"/>
+                </w:trPr>
+                <w:tc>
+                  <w:tcPr>
+                    <w:tcW w:w="50" w:type="pct"/>
+                    <w:hideMark/>
+                  </w:tcPr>
+                  <w:p>
+                    <w:pPr>
+                      <w:pStyle w:val="Bibliography"/>
+                      <w:rPr>
+                        <w:noProof/>
+                        <w:kern w:val="0"/>
+                        <w14:ligatures w14:val="none"/>
+                      </w:rPr>
+                    </w:pPr>
+                    <w:r>
+                      <w:rPr>
+                        <w:noProof/>
+                      </w:rPr>
+                      <w:t xml:space="preserve">[1] </w:t>
+                    </w:r>
+                  </w:p>
+                </w:tc>
+                <w:tc>
+                  <w:tcPr>
+                    <w:tcW w:w="0" w:type="auto"/>
+                    <w:hideMark/>
+                  </w:tcPr>
+                  <w:p>
+                    <w:pPr>
+                      <w:pStyle w:val="Bibliography"/>
+                      <w:rPr>
+                        <w:noProof/>
+                      </w:rPr>
+                    </w:pPr>
+                    <w:r>
+                      <w:rPr>
+                        <w:noProof/>
+                      </w:rPr>
+                      <w:t>L. Grinsztajn, E. Oyallon and G. Varoquaux, “Why do tree-based models still outperform deep learning on tabular data?,” 2022. [Online]. Available: https://doi.org/10.48550/arXiv.2207.08815. [Accessed 20 04 2024].</w:t>
+                    </w:r>
+                  </w:p>
+                </w:tc>
+              </w:tr>
+              <w:tr>
+                <w:trPr>
+                  <w:divId w:val="1842697982"/>
+                  <w:tblCellSpacing w:w="15" w:type="dxa"/>
+                </w:trPr>
+                <w:tc>
+                  <w:tcPr>
+                    <w:tcW w:w="50" w:type="pct"/>
+                    <w:hideMark/>
+                  </w:tcPr>
+                  <w:p>
+                    <w:pPr>
+                      <w:pStyle w:val="Bibliography"/>
+                      <w:rPr>
+                        <w:noProof/>
+                      </w:rPr>
+                    </w:pPr>
+                    <w:r>
+                      <w:rPr>
+                        <w:noProof/>
+                      </w:rPr>
+                      <w:t xml:space="preserve">[2] </w:t>
+                    </w:r>
+                  </w:p>
+                </w:tc>
+                <w:tc>
+                  <w:tcPr>
+                    <w:tcW w:w="0" w:type="auto"/>
+                    <w:hideMark/>
+                  </w:tcPr>
+                  <w:p>
+                    <w:pPr>
+                      <w:pStyle w:val="Bibliography"/>
+                      <w:rPr>
+                        <w:noProof/>
+                      </w:rPr>
+                    </w:pPr>
+                    <w:r>
+                      <w:rPr>
+                        <w:noProof/>
+                      </w:rPr>
+                      <w:t xml:space="preserve">T. Ibrikci, E. M. Karabulut and S. A. Ozel, “A comparative study on the effect of feature selection on classification accuracy,” </w:t>
+                    </w:r>
+                    <w:r>
+                      <w:rPr>
+                        <w:i/>
+                        <w:iCs/>
+                        <w:noProof/>
+                      </w:rPr>
+                      <w:t xml:space="preserve">Procedia Technology, </w:t>
+                    </w:r>
+                    <w:r>
+                      <w:rPr>
+                        <w:noProof/>
+                      </w:rPr>
+                      <w:t xml:space="preserve">vol. 1, pp. 323-327, 2012. </w:t>
+                    </w:r>
+                  </w:p>
+                </w:tc>
+              </w:tr>
+              <w:tr>
+                <w:trPr>
+                  <w:divId w:val="1842697982"/>
+                  <w:tblCellSpacing w:w="15" w:type="dxa"/>
+                </w:trPr>
+                <w:tc>
+                  <w:tcPr>
+                    <w:tcW w:w="50" w:type="pct"/>
+                    <w:hideMark/>
+                  </w:tcPr>
+                  <w:p>
+                    <w:pPr>
+                      <w:pStyle w:val="Bibliography"/>
+                      <w:rPr>
+                        <w:noProof/>
+                      </w:rPr>
+                    </w:pPr>
+                    <w:r>
+                      <w:rPr>
+                        <w:noProof/>
+                      </w:rPr>
+                      <w:t xml:space="preserve">[3] </w:t>
+                    </w:r>
+                  </w:p>
+                </w:tc>
+                <w:tc>
+                  <w:tcPr>
+                    <w:tcW w:w="0" w:type="auto"/>
+                    <w:hideMark/>
+                  </w:tcPr>
+                  <w:p>
+                    <w:pPr>
+                      <w:pStyle w:val="Bibliography"/>
+                      <w:rPr>
+                        <w:noProof/>
+                      </w:rPr>
+                    </w:pPr>
+                    <w:r>
+                      <w:rPr>
+                        <w:noProof/>
+                      </w:rPr>
+                      <w:t xml:space="preserve">P. Branco, L. Torgo and R. P. Ribeiro, “A Survey of Predictive Modeling on Imbalanced Domains,” </w:t>
+                    </w:r>
+                    <w:r>
+                      <w:rPr>
+                        <w:i/>
+                        <w:iCs/>
+                        <w:noProof/>
+                      </w:rPr>
+                      <w:t xml:space="preserve">ACM Comput. Surv., </w:t>
+                    </w:r>
+                    <w:r>
+                      <w:rPr>
+                        <w:noProof/>
+                      </w:rPr>
+                      <w:t xml:space="preserve">vol. 49, no. 2, p. 50, 2016. </w:t>
+                    </w:r>
+                  </w:p>
+                </w:tc>
+              </w:tr>
+              <w:tr>
+                <w:trPr>
+                  <w:divId w:val="1842697982"/>
+                  <w:tblCellSpacing w:w="15" w:type="dxa"/>
+                </w:trPr>
+                <w:tc>
+                  <w:tcPr>
+                    <w:tcW w:w="50" w:type="pct"/>
+                    <w:hideMark/>
+                  </w:tcPr>
+                  <w:p>
+                    <w:pPr>
+                      <w:pStyle w:val="Bibliography"/>
+                      <w:rPr>
+                        <w:noProof/>
+                      </w:rPr>
+                    </w:pPr>
+                    <w:r>
+                      <w:rPr>
+                        <w:noProof/>
+                      </w:rPr>
+                      <w:t xml:space="preserve">[4] </w:t>
+                    </w:r>
+                  </w:p>
+                </w:tc>
+                <w:tc>
+                  <w:tcPr>
+                    <w:tcW w:w="0" w:type="auto"/>
+                    <w:hideMark/>
+                  </w:tcPr>
+                  <w:p>
+                    <w:pPr>
+                      <w:pStyle w:val="Bibliography"/>
+                      <w:rPr>
+                        <w:noProof/>
+                      </w:rPr>
+                    </w:pPr>
+                    <w:r>
+                      <w:rPr>
+                        <w:noProof/>
+                      </w:rPr>
+                      <w:t xml:space="preserve">L. Breiman, “Random forests,” </w:t>
+                    </w:r>
+                    <w:r>
+                      <w:rPr>
+                        <w:i/>
+                        <w:iCs/>
+                        <w:noProof/>
+                      </w:rPr>
+                      <w:t xml:space="preserve">Machine learning, </w:t>
+                    </w:r>
+                    <w:r>
+                      <w:rPr>
+                        <w:noProof/>
+                      </w:rPr>
+                      <w:t xml:space="preserve">vol. 45, pp. 5-32, 2001. </w:t>
+                    </w:r>
+                  </w:p>
+                </w:tc>
+              </w:tr>
+              <w:tr>
+                <w:trPr>
+                  <w:divId w:val="1842697982"/>
+                  <w:tblCellSpacing w:w="15" w:type="dxa"/>
+                </w:trPr>
+                <w:tc>
+                  <w:tcPr>
+                    <w:tcW w:w="50" w:type="pct"/>
+                    <w:hideMark/>
+                  </w:tcPr>
+                  <w:p>
+                    <w:pPr>
+                      <w:pStyle w:val="Bibliography"/>
+                      <w:rPr>
+                        <w:noProof/>
+                      </w:rPr>
+                    </w:pPr>
+                    <w:r>
+                      <w:rPr>
+                        <w:noProof/>
+                      </w:rPr>
+                      <w:t xml:space="preserve">[5] </w:t>
+                    </w:r>
+                  </w:p>
+                </w:tc>
+                <w:tc>
+                  <w:tcPr>
+                    <w:tcW w:w="0" w:type="auto"/>
+                    <w:hideMark/>
+                  </w:tcPr>
+                  <w:p>
+                    <w:pPr>
+                      <w:pStyle w:val="Bibliography"/>
+                      <w:rPr>
+                        <w:noProof/>
+                      </w:rPr>
+                    </w:pPr>
+                    <w:r>
+                      <w:rPr>
+                        <w:noProof/>
+                      </w:rPr>
+                      <w:t xml:space="preserve">T. Chen and C. Guestrin, “Xgboost: A scalable tree boosting system,” in </w:t>
+                    </w:r>
+                    <w:r>
+                      <w:rPr>
+                        <w:i/>
+                        <w:iCs/>
+                        <w:noProof/>
+                      </w:rPr>
+                      <w:t>Proceedings of the 22nd acm sigkdd international conference on knowledge discovery and data mining</w:t>
+                    </w:r>
+                    <w:r>
+                      <w:rPr>
+                        <w:noProof/>
+                      </w:rPr>
+                      <w:t xml:space="preserve">, 2016. </w:t>
+                    </w:r>
+                  </w:p>
+                </w:tc>
+              </w:tr>
+              <w:tr>
+                <w:trPr>
+                  <w:divId w:val="1842697982"/>
+                  <w:tblCellSpacing w:w="15" w:type="dxa"/>
+                </w:trPr>
+                <w:tc>
+                  <w:tcPr>
+                    <w:tcW w:w="50" w:type="pct"/>
+                    <w:hideMark/>
+                  </w:tcPr>
+                  <w:p>
+                    <w:pPr>
+                      <w:pStyle w:val="Bibliography"/>
+                      <w:rPr>
+                        <w:noProof/>
+                      </w:rPr>
+                    </w:pPr>
+                    <w:r>
+                      <w:rPr>
+                        <w:noProof/>
+                      </w:rPr>
+                      <w:t xml:space="preserve">[6] </w:t>
+                    </w:r>
+                  </w:p>
+                </w:tc>
+                <w:tc>
+                  <w:tcPr>
+                    <w:tcW w:w="0" w:type="auto"/>
+                    <w:hideMark/>
+                  </w:tcPr>
+                  <w:p>
+                    <w:pPr>
+                      <w:pStyle w:val="Bibliography"/>
+                      <w:rPr>
+                        <w:noProof/>
+                      </w:rPr>
+                    </w:pPr>
+                    <w:r>
+                      <w:rPr>
+                        <w:noProof/>
+                      </w:rPr>
+                      <w:t xml:space="preserve">Y. Freund and R. E. Schapire, “A decision-theoretic generalization of on-line learning and an application to boosting,” </w:t>
+                    </w:r>
+                    <w:r>
+                      <w:rPr>
+                        <w:i/>
+                        <w:iCs/>
+                        <w:noProof/>
+                      </w:rPr>
+                      <w:t xml:space="preserve">Journal of computer and system sciences, </w:t>
+                    </w:r>
+                    <w:r>
+                      <w:rPr>
+                        <w:noProof/>
+                      </w:rPr>
+                      <w:t xml:space="preserve">vol. 55, no. 1, pp. 119-139, 1997. </w:t>
+                    </w:r>
+                  </w:p>
+                </w:tc>
+              </w:tr>
+              <w:tr>
+                <w:trPr>
+                  <w:divId w:val="1842697982"/>
+                  <w:tblCellSpacing w:w="15" w:type="dxa"/>
+                </w:trPr>
+                <w:tc>
+                  <w:tcPr>
+                    <w:tcW w:w="50" w:type="pct"/>
+                    <w:hideMark/>
+                  </w:tcPr>
+                  <w:p>
+                    <w:pPr>
+                      <w:pStyle w:val="Bibliography"/>
+                      <w:rPr>
+                        <w:noProof/>
+                      </w:rPr>
+                    </w:pPr>
+                    <w:r>
+                      <w:rPr>
+                        <w:noProof/>
+                      </w:rPr>
+                      <w:t xml:space="preserve">[7] </w:t>
+                    </w:r>
+                  </w:p>
+                </w:tc>
+                <w:tc>
+                  <w:tcPr>
+                    <w:tcW w:w="0" w:type="auto"/>
+                    <w:hideMark/>
+                  </w:tcPr>
+                  <w:p>
+                    <w:pPr>
+                      <w:pStyle w:val="Bibliography"/>
+                      <w:rPr>
+                        <w:noProof/>
+                      </w:rPr>
+                    </w:pPr>
+                    <w:r>
+                      <w:rPr>
+                        <w:noProof/>
+                      </w:rPr>
+                      <w:t xml:space="preserve">L. Breiman, “Bagging predictors,” </w:t>
+                    </w:r>
+                    <w:r>
+                      <w:rPr>
+                        <w:i/>
+                        <w:iCs/>
+                        <w:noProof/>
+                      </w:rPr>
+                      <w:t xml:space="preserve">Machine learning, </w:t>
+                    </w:r>
+                    <w:r>
+                      <w:rPr>
+                        <w:noProof/>
+                      </w:rPr>
+                      <w:t xml:space="preserve">vol. 24, pp. 123-140, 1996. </w:t>
+                    </w:r>
+                  </w:p>
+                </w:tc>
+              </w:tr>
+            </w:tbl>
+            <w:p>
+              <w:pPr>
+                <w:divId w:val="1842697982"/>
+                <w:rPr>
+                  <w:rFonts w:eastAsia="Times New Roman"/>
+                  <w:noProof/>
+                </w:rPr>
+              </w:pPr>
+            </w:p>
+            <w:p>
+              <w:r>
+                <w:rPr>
+                  <w:b/>
+                  <w:bCs/>
+                  <w:noProof/>
+                </w:rPr>
+                <w:fldChar w:fldCharType="end"/>
+              </w:r>
+            </w:p>
+          </w:sdtContent>
+        </w:sdt>
+      </w:sdtContent>
+    </w:sdt>
+    <w:p/>
     <w:sectPr>
       <w:pgSz w:w="11906" w:h="16838"/>
       <w:pgMar w:top="1440" w:right="1440" w:bottom="1440" w:left="1440" w:header="708" w:footer="708" w:gutter="0"/>
@@ -14010,6 +14735,14 @@
       <w:spacing w:val="5"/>
     </w:rPr>
   </w:style>
+  <w:style w:type="paragraph" w:styleId="Bibliography">
+    <w:name w:val="Bibliography"/>
+    <w:basedOn w:val="Normal"/>
+    <w:next w:val="Normal"/>
+    <w:uiPriority w:val="37"/>
+    <w:unhideWhenUsed/>
+    <w:rsid w:val="0072427F"/>
+  </w:style>
 </w:styles>
 </file>
 
@@ -14306,4 +15039,201 @@
     </a:ext>
   </a:extLst>
 </a:theme>
+</file>
+
+<file path=customXml/item1.xml><?xml version="1.0" encoding="utf-8"?>
+<b:Sources xmlns:b="http://schemas.openxmlformats.org/officeDocument/2006/bibliography" xmlns="http://schemas.openxmlformats.org/officeDocument/2006/bibliography" SelectedStyle="/IEEE2006OfficeOnline.xsl" StyleName="IEEE" Version="2006">
+  <b:Source>
+    <b:Tag>Kar12</b:Tag>
+    <b:SourceType>JournalArticle</b:SourceType>
+    <b:Guid>{CE054CC4-04AD-A843-93D9-C06CD590EB83}</b:Guid>
+    <b:Title>A comparative study on the effect of feature selection on classification accuracy</b:Title>
+    <b:Year>2012</b:Year>
+    <b:Author>
+      <b:Author>
+        <b:NameList>
+          <b:Person>
+            <b:Last>Ibrikci</b:Last>
+            <b:First>Turgay</b:First>
+          </b:Person>
+          <b:Person>
+            <b:Last>Karabulut</b:Last>
+            <b:First>Esra</b:First>
+            <b:Middle>Mahsereci</b:Middle>
+          </b:Person>
+          <b:Person>
+            <b:Last>Ozel</b:Last>
+            <b:First>Selma</b:First>
+            <b:Middle>Ayse</b:Middle>
+          </b:Person>
+        </b:NameList>
+      </b:Author>
+    </b:Author>
+    <b:JournalName>Procedia Technology</b:JournalName>
+    <b:Volume>1</b:Volume>
+    <b:Pages>323-327</b:Pages>
+    <b:RefOrder>2</b:RefOrder>
+  </b:Source>
+  <b:Source>
+    <b:Tag>Var22</b:Tag>
+    <b:SourceType>DocumentFromInternetSite</b:SourceType>
+    <b:Guid>{109F5DCB-99B7-E649-B134-E2CA2CF18758}</b:Guid>
+    <b:Author>
+      <b:Author>
+        <b:NameList>
+          <b:Person>
+            <b:Last>Grinsztajn</b:Last>
+            <b:First>Léo</b:First>
+          </b:Person>
+          <b:Person>
+            <b:Last>Oyallon</b:Last>
+            <b:First>Edouard</b:First>
+          </b:Person>
+          <b:Person>
+            <b:Last>Varoquaux</b:Last>
+            <b:First>Gaël</b:First>
+          </b:Person>
+        </b:NameList>
+      </b:Author>
+    </b:Author>
+    <b:Title>Why do tree-based models still outperform deep learning on tabular data?</b:Title>
+    <b:Year>2022</b:Year>
+    <b:URL>https://doi.org/10.48550/arXiv.2207.08815</b:URL>
+    <b:YearAccessed>2024</b:YearAccessed>
+    <b:MonthAccessed>04</b:MonthAccessed>
+    <b:DayAccessed>20</b:DayAccessed>
+    <b:RefOrder>1</b:RefOrder>
+  </b:Source>
+  <b:Source>
+    <b:Tag>Bre01</b:Tag>
+    <b:SourceType>JournalArticle</b:SourceType>
+    <b:Guid>{96597770-6FFC-DD42-9ADF-D7A6B441D8BC}</b:Guid>
+    <b:Author>
+      <b:Author>
+        <b:NameList>
+          <b:Person>
+            <b:Last>Breiman</b:Last>
+            <b:First>Leo</b:First>
+          </b:Person>
+        </b:NameList>
+      </b:Author>
+    </b:Author>
+    <b:Title>Random forests</b:Title>
+    <b:JournalName>Machine learning</b:JournalName>
+    <b:Year>2001</b:Year>
+    <b:Volume>45</b:Volume>
+    <b:Pages>5-32</b:Pages>
+    <b:RefOrder>4</b:RefOrder>
+  </b:Source>
+  <b:Source>
+    <b:Tag>Che16</b:Tag>
+    <b:SourceType>ConferenceProceedings</b:SourceType>
+    <b:Guid>{76E941B6-0E21-CA40-916A-20313A4C7EAF}</b:Guid>
+    <b:Author>
+      <b:Author>
+        <b:NameList>
+          <b:Person>
+            <b:Last>Chen</b:Last>
+            <b:First>Tianqi</b:First>
+          </b:Person>
+          <b:Person>
+            <b:Last>Guestrin</b:Last>
+            <b:First>Carlos</b:First>
+          </b:Person>
+        </b:NameList>
+      </b:Author>
+    </b:Author>
+    <b:Title>Xgboost: A scalable tree boosting system</b:Title>
+    <b:Year>2016</b:Year>
+    <b:ConferenceName>Proceedings of the 22nd acm sigkdd international conference on knowledge discovery and data mining</b:ConferenceName>
+    <b:RefOrder>5</b:RefOrder>
+  </b:Source>
+  <b:Source>
+    <b:Tag>Fre97</b:Tag>
+    <b:SourceType>JournalArticle</b:SourceType>
+    <b:Guid>{E3BD519D-2A11-EC4A-9F81-D657199F8873}</b:Guid>
+    <b:Title>A decision-theoretic generalization of on-line learning and an application to boosting</b:Title>
+    <b:Year>1997</b:Year>
+    <b:Author>
+      <b:Author>
+        <b:NameList>
+          <b:Person>
+            <b:Last>Freund</b:Last>
+            <b:First>Yoav</b:First>
+          </b:Person>
+          <b:Person>
+            <b:Last>Schapire</b:Last>
+            <b:First>Robert</b:First>
+            <b:Middle>E</b:Middle>
+          </b:Person>
+        </b:NameList>
+      </b:Author>
+    </b:Author>
+    <b:JournalName>Journal of computer and system sciences</b:JournalName>
+    <b:Volume>55</b:Volume>
+    <b:Issue>1</b:Issue>
+    <b:Pages>119-139</b:Pages>
+    <b:RefOrder>6</b:RefOrder>
+  </b:Source>
+  <b:Source>
+    <b:Tag>Bre96</b:Tag>
+    <b:SourceType>JournalArticle</b:SourceType>
+    <b:Guid>{3395A7AA-7FE4-124D-81DC-DD86F3573B04}</b:Guid>
+    <b:Author>
+      <b:Author>
+        <b:NameList>
+          <b:Person>
+            <b:Last>Breiman</b:Last>
+            <b:First>Leo</b:First>
+          </b:Person>
+        </b:NameList>
+      </b:Author>
+    </b:Author>
+    <b:Title>Bagging predictors</b:Title>
+    <b:JournalName>Machine learning</b:JournalName>
+    <b:Year>1996</b:Year>
+    <b:Volume>24</b:Volume>
+    <b:Pages>123-140</b:Pages>
+    <b:RefOrder>7</b:RefOrder>
+  </b:Source>
+  <b:Source>
+    <b:Tag>Bra16</b:Tag>
+    <b:SourceType>JournalArticle</b:SourceType>
+    <b:Guid>{B717734C-7E9A-5941-AE2E-076D34FB4D64}</b:Guid>
+    <b:Author>
+      <b:Author>
+        <b:NameList>
+          <b:Person>
+            <b:Last>Branco</b:Last>
+            <b:First>Paula</b:First>
+          </b:Person>
+          <b:Person>
+            <b:Last>Torgo</b:Last>
+            <b:First>Luis</b:First>
+          </b:Person>
+          <b:Person>
+            <b:Last>Ribeiro</b:Last>
+            <b:First>Rita</b:First>
+            <b:Middle>P.</b:Middle>
+          </b:Person>
+        </b:NameList>
+      </b:Author>
+    </b:Author>
+    <b:Title>A Survey of Predictive Modeling on Imbalanced Domains</b:Title>
+    <b:JournalName>ACM Comput. Surv.</b:JournalName>
+    <b:Year>2016</b:Year>
+    <b:Volume>49</b:Volume>
+    <b:Issue>2</b:Issue>
+    <b:Pages>50</b:Pages>
+    <b:RefOrder>3</b:RefOrder>
+  </b:Source>
+</b:Sources>
+</file>
+
+<file path=customXml/itemProps1.xml><?xml version="1.0" encoding="utf-8"?>
+<ds:datastoreItem xmlns:ds="http://schemas.openxmlformats.org/officeDocument/2006/customXml" ds:itemID="{B3A871EA-146B-0D49-A4BC-D95C7EB6071F}">
+  <ds:schemaRefs>
+    <ds:schemaRef ds:uri="http://schemas.openxmlformats.org/officeDocument/2006/bibliography"/>
+  </ds:schemaRefs>
+</ds:datastoreItem>
 </file>
</xml_diff>